<commit_message>
subiendo formato de documento
</commit_message>
<xml_diff>
--- a/Programación Orientada a Objetos.docx
+++ b/Programación Orientada a Objetos.docx
@@ -788,34 +788,36 @@
           <w:b/>
           <w:lang w:val="es-419"/>
         </w:rPr>
-        <w:t>Docente</w:t>
-      </w:r>
+        <w:t xml:space="preserve">Docente: </w:t>
+      </w:r>
+      <w:proofErr w:type="spellStart"/>
       <w:r>
         <w:rPr>
           <w:rFonts w:ascii="Libre Franklin" w:eastAsia="Libre Franklin" w:hAnsi="Libre Franklin" w:cs="Libre Franklin"/>
           <w:b/>
           <w:lang w:val="es-419"/>
         </w:rPr>
-        <w:t xml:space="preserve">: </w:t>
-      </w:r>
-      <w:proofErr w:type="spellStart"/>
+        <w:t>Jose</w:t>
+      </w:r>
+      <w:proofErr w:type="spellEnd"/>
       <w:r>
         <w:rPr>
           <w:rFonts w:ascii="Libre Franklin" w:eastAsia="Libre Franklin" w:hAnsi="Libre Franklin" w:cs="Libre Franklin"/>
           <w:b/>
           <w:lang w:val="es-419"/>
         </w:rPr>
-        <w:t>Jose</w:t>
-      </w:r>
-      <w:proofErr w:type="spellEnd"/>
+        <w:t xml:space="preserve"> Duran </w:t>
+      </w:r>
+      <w:proofErr w:type="spellStart"/>
       <w:r>
         <w:rPr>
           <w:rFonts w:ascii="Libre Franklin" w:eastAsia="Libre Franklin" w:hAnsi="Libre Franklin" w:cs="Libre Franklin"/>
           <w:b/>
           <w:lang w:val="es-419"/>
         </w:rPr>
-        <w:t xml:space="preserve"> Duran Garcia</w:t>
-      </w:r>
+        <w:t>Garcia</w:t>
+      </w:r>
+      <w:proofErr w:type="spellEnd"/>
     </w:p>
     <w:p>
       <w:pPr>
@@ -932,42 +934,1299 @@
         <w:rPr>
           <w:rFonts w:eastAsia="Libre Franklin"/>
         </w:rPr>
-        <w:t xml:space="preserve">4 </w:t>
+        <w:t xml:space="preserve">4  </w:t>
       </w:r>
       <w:r>
         <w:rPr>
           <w:rFonts w:eastAsia="Libre Franklin"/>
         </w:rPr>
-        <w:t xml:space="preserve"> </w:t>
+        <w:t xml:space="preserve">de </w:t>
       </w:r>
       <w:r>
         <w:rPr>
           <w:rFonts w:eastAsia="Libre Franklin"/>
         </w:rPr>
-        <w:t xml:space="preserve">de </w:t>
+        <w:t>noviembre</w:t>
       </w:r>
       <w:r>
         <w:rPr>
           <w:rFonts w:eastAsia="Libre Franklin"/>
         </w:rPr>
-        <w:t>noviembre</w:t>
-      </w:r>
-      <w:r>
+        <w:t xml:space="preserve"> del 2025.</w:t>
+      </w:r>
+    </w:p>
+    <w:p>
+      <w:pPr>
+        <w:jc w:val="center"/>
         <w:rPr>
           <w:rFonts w:eastAsia="Libre Franklin"/>
         </w:rPr>
-        <w:t xml:space="preserve"> del 2025.</w:t>
-      </w:r>
-    </w:p>
-    <w:p>
-      <w:pPr>
+      </w:pPr>
+    </w:p>
+    <w:p>
+      <w:pPr>
+        <w:shd w:val="clear" w:color="auto" w:fill="0099A8"/>
         <w:jc w:val="center"/>
         <w:rPr>
-          <w:rFonts w:eastAsia="Libre Franklin"/>
-        </w:rPr>
-      </w:pPr>
+          <w:b/>
+          <w:bCs/>
+          <w:color w:val="FFFFFF" w:themeColor="background1"/>
+          <w:sz w:val="28"/>
+          <w:szCs w:val="28"/>
+          <w:lang w:val="es-NI"/>
+        </w:rPr>
+      </w:pPr>
+      <w:r>
+        <w:rPr>
+          <w:b/>
+          <w:bCs/>
+          <w:color w:val="FFFFFF" w:themeColor="background1"/>
+          <w:sz w:val="28"/>
+          <w:szCs w:val="28"/>
+          <w:lang w:val="es-NI"/>
+        </w:rPr>
+        <w:lastRenderedPageBreak/>
+        <w:t>Universidad Americana</w:t>
+      </w:r>
+    </w:p>
+    <w:p>
+      <w:pPr>
+        <w:shd w:val="clear" w:color="auto" w:fill="0099A8"/>
+        <w:jc w:val="center"/>
+        <w:rPr>
+          <w:b/>
+          <w:bCs/>
+          <w:color w:val="FFFFFF" w:themeColor="background1"/>
+          <w:sz w:val="28"/>
+          <w:szCs w:val="28"/>
+          <w:lang w:val="es-NI"/>
+        </w:rPr>
+      </w:pPr>
+      <w:r>
+        <w:rPr>
+          <w:b/>
+          <w:bCs/>
+          <w:color w:val="FFFFFF" w:themeColor="background1"/>
+          <w:sz w:val="28"/>
+          <w:szCs w:val="28"/>
+          <w:lang w:val="es-NI"/>
+        </w:rPr>
+        <w:t>Metodología y Programación Orientada a Objetos 1</w:t>
+      </w:r>
+    </w:p>
+    <w:p>
+      <w:pPr>
+        <w:pStyle w:val="Ttulo1"/>
+        <w:rPr>
+          <w:lang w:val="es-NI"/>
+        </w:rPr>
+      </w:pPr>
+      <w:r>
+        <w:rPr>
+          <w:lang w:val="es-NI"/>
+        </w:rPr>
+        <w:t>Formato de Propuesta de Proyecto Final</w:t>
+      </w:r>
+    </w:p>
+    <w:p>
+      <w:pPr>
+        <w:pStyle w:val="Ttulo2"/>
+        <w:numPr>
+          <w:ilvl w:val="0"/>
+          <w:numId w:val="2"/>
+        </w:numPr>
+        <w:ind w:left="720"/>
+        <w:rPr>
+          <w:lang w:val="es-NI"/>
+        </w:rPr>
+      </w:pPr>
+      <w:r>
+        <w:rPr>
+          <w:lang w:val="es-NI"/>
+        </w:rPr>
+        <w:t>Integrantes del equipo</w:t>
+      </w:r>
+    </w:p>
+    <w:tbl>
+      <w:tblPr>
+        <w:tblStyle w:val="Tablaconcuadrcula"/>
+        <w:tblW w:w="0" w:type="auto"/>
+        <w:tblInd w:w="38" w:type="dxa"/>
+        <w:tblLook w:val="04A0" w:firstRow="1" w:lastRow="0" w:firstColumn="1" w:lastColumn="0" w:noHBand="0" w:noVBand="1"/>
+      </w:tblPr>
+      <w:tblGrid>
+        <w:gridCol w:w="1488"/>
+        <w:gridCol w:w="4365"/>
+        <w:gridCol w:w="2927"/>
+      </w:tblGrid>
+      <w:tr>
+        <w:tc>
+          <w:tcPr>
+            <w:tcW w:w="1488" w:type="dxa"/>
+          </w:tcPr>
+          <w:p>
+            <w:pPr>
+              <w:rPr>
+                <w:lang w:val="es-NI"/>
+              </w:rPr>
+            </w:pPr>
+            <w:proofErr w:type="spellStart"/>
+            <w:r>
+              <w:rPr>
+                <w:lang w:val="es-NI"/>
+              </w:rPr>
+              <w:t>Cif</w:t>
+            </w:r>
+            <w:proofErr w:type="spellEnd"/>
+          </w:p>
+        </w:tc>
+        <w:tc>
+          <w:tcPr>
+            <w:tcW w:w="4365" w:type="dxa"/>
+          </w:tcPr>
+          <w:p>
+            <w:pPr>
+              <w:rPr>
+                <w:lang w:val="es-NI"/>
+              </w:rPr>
+            </w:pPr>
+            <w:r>
+              <w:rPr>
+                <w:lang w:val="es-NI"/>
+              </w:rPr>
+              <w:t>Nombre Completo</w:t>
+            </w:r>
+          </w:p>
+        </w:tc>
+        <w:tc>
+          <w:tcPr>
+            <w:tcW w:w="2927" w:type="dxa"/>
+          </w:tcPr>
+          <w:p>
+            <w:pPr>
+              <w:rPr>
+                <w:lang w:val="es-NI"/>
+              </w:rPr>
+            </w:pPr>
+            <w:r>
+              <w:rPr>
+                <w:lang w:val="es-NI"/>
+              </w:rPr>
+              <w:t>Rol</w:t>
+            </w:r>
+          </w:p>
+        </w:tc>
+      </w:tr>
+      <w:tr>
+        <w:tc>
+          <w:tcPr>
+            <w:tcW w:w="1488" w:type="dxa"/>
+          </w:tcPr>
+          <w:p>
+            <w:pPr>
+              <w:rPr>
+                <w:lang w:val="es-NI"/>
+              </w:rPr>
+            </w:pPr>
+          </w:p>
+        </w:tc>
+        <w:tc>
+          <w:tcPr>
+            <w:tcW w:w="4365" w:type="dxa"/>
+          </w:tcPr>
+          <w:p>
+            <w:pPr>
+              <w:rPr>
+                <w:lang w:val="es-NI"/>
+              </w:rPr>
+            </w:pPr>
+          </w:p>
+        </w:tc>
+        <w:tc>
+          <w:tcPr>
+            <w:tcW w:w="2927" w:type="dxa"/>
+          </w:tcPr>
+          <w:p>
+            <w:pPr>
+              <w:rPr>
+                <w:lang w:val="es-NI"/>
+              </w:rPr>
+            </w:pPr>
+          </w:p>
+        </w:tc>
+      </w:tr>
+      <w:tr>
+        <w:tc>
+          <w:tcPr>
+            <w:tcW w:w="1488" w:type="dxa"/>
+          </w:tcPr>
+          <w:p>
+            <w:pPr>
+              <w:rPr>
+                <w:lang w:val="es-NI"/>
+              </w:rPr>
+            </w:pPr>
+          </w:p>
+        </w:tc>
+        <w:tc>
+          <w:tcPr>
+            <w:tcW w:w="4365" w:type="dxa"/>
+          </w:tcPr>
+          <w:p>
+            <w:pPr>
+              <w:rPr>
+                <w:lang w:val="es-NI"/>
+              </w:rPr>
+            </w:pPr>
+          </w:p>
+        </w:tc>
+        <w:tc>
+          <w:tcPr>
+            <w:tcW w:w="2927" w:type="dxa"/>
+          </w:tcPr>
+          <w:p>
+            <w:pPr>
+              <w:rPr>
+                <w:lang w:val="es-NI"/>
+              </w:rPr>
+            </w:pPr>
+          </w:p>
+        </w:tc>
+      </w:tr>
+      <w:tr>
+        <w:tc>
+          <w:tcPr>
+            <w:tcW w:w="1488" w:type="dxa"/>
+          </w:tcPr>
+          <w:p>
+            <w:pPr>
+              <w:rPr>
+                <w:lang w:val="es-NI"/>
+              </w:rPr>
+            </w:pPr>
+          </w:p>
+        </w:tc>
+        <w:tc>
+          <w:tcPr>
+            <w:tcW w:w="4365" w:type="dxa"/>
+          </w:tcPr>
+          <w:p>
+            <w:pPr>
+              <w:rPr>
+                <w:lang w:val="es-NI"/>
+              </w:rPr>
+            </w:pPr>
+          </w:p>
+        </w:tc>
+        <w:tc>
+          <w:tcPr>
+            <w:tcW w:w="2927" w:type="dxa"/>
+          </w:tcPr>
+          <w:p>
+            <w:pPr>
+              <w:rPr>
+                <w:lang w:val="es-NI"/>
+              </w:rPr>
+            </w:pPr>
+          </w:p>
+        </w:tc>
+      </w:tr>
+      <w:tr>
+        <w:tc>
+          <w:tcPr>
+            <w:tcW w:w="1488" w:type="dxa"/>
+          </w:tcPr>
+          <w:p>
+            <w:pPr>
+              <w:rPr>
+                <w:lang w:val="es-NI"/>
+              </w:rPr>
+            </w:pPr>
+          </w:p>
+        </w:tc>
+        <w:tc>
+          <w:tcPr>
+            <w:tcW w:w="4365" w:type="dxa"/>
+          </w:tcPr>
+          <w:p>
+            <w:pPr>
+              <w:rPr>
+                <w:lang w:val="es-NI"/>
+              </w:rPr>
+            </w:pPr>
+          </w:p>
+        </w:tc>
+        <w:tc>
+          <w:tcPr>
+            <w:tcW w:w="2927" w:type="dxa"/>
+          </w:tcPr>
+          <w:p>
+            <w:pPr>
+              <w:rPr>
+                <w:lang w:val="es-NI"/>
+              </w:rPr>
+            </w:pPr>
+          </w:p>
+        </w:tc>
+      </w:tr>
+      <w:tr>
+        <w:tc>
+          <w:tcPr>
+            <w:tcW w:w="1488" w:type="dxa"/>
+          </w:tcPr>
+          <w:p>
+            <w:pPr>
+              <w:rPr>
+                <w:lang w:val="es-NI"/>
+              </w:rPr>
+            </w:pPr>
+          </w:p>
+        </w:tc>
+        <w:tc>
+          <w:tcPr>
+            <w:tcW w:w="4365" w:type="dxa"/>
+          </w:tcPr>
+          <w:p>
+            <w:pPr>
+              <w:rPr>
+                <w:lang w:val="es-NI"/>
+              </w:rPr>
+            </w:pPr>
+          </w:p>
+        </w:tc>
+        <w:tc>
+          <w:tcPr>
+            <w:tcW w:w="2927" w:type="dxa"/>
+          </w:tcPr>
+          <w:p>
+            <w:pPr>
+              <w:keepNext/>
+              <w:rPr>
+                <w:lang w:val="es-NI"/>
+              </w:rPr>
+            </w:pPr>
+          </w:p>
+        </w:tc>
+      </w:tr>
+    </w:tbl>
+    <w:p>
+      <w:pPr>
+        <w:pStyle w:val="Ttulo2"/>
+        <w:rPr>
+          <w:lang w:val="es-NI"/>
+        </w:rPr>
+      </w:pPr>
+    </w:p>
+    <w:p>
+      <w:pPr>
+        <w:pStyle w:val="Ttulo2"/>
+        <w:numPr>
+          <w:ilvl w:val="0"/>
+          <w:numId w:val="2"/>
+        </w:numPr>
+        <w:ind w:left="720"/>
+        <w:rPr>
+          <w:lang w:val="es-NI"/>
+        </w:rPr>
+      </w:pPr>
+      <w:r>
+        <w:rPr>
+          <w:lang w:val="es-NI"/>
+        </w:rPr>
+        <w:t>Información general del proyecto</w:t>
+      </w:r>
+    </w:p>
+    <w:tbl>
+      <w:tblPr>
+        <w:tblStyle w:val="Tablaconcuadrcula"/>
+        <w:tblW w:w="0" w:type="auto"/>
+        <w:tblInd w:w="38" w:type="dxa"/>
+        <w:tblLook w:val="04A0" w:firstRow="1" w:lastRow="0" w:firstColumn="1" w:lastColumn="0" w:noHBand="0" w:noVBand="1"/>
+      </w:tblPr>
+      <w:tblGrid>
+        <w:gridCol w:w="2622"/>
+        <w:gridCol w:w="6158"/>
+      </w:tblGrid>
+      <w:tr>
+        <w:tc>
+          <w:tcPr>
+            <w:tcW w:w="2622" w:type="dxa"/>
+          </w:tcPr>
+          <w:p>
+            <w:pPr>
+              <w:rPr>
+                <w:lang w:val="es-NI"/>
+              </w:rPr>
+            </w:pPr>
+            <w:r>
+              <w:rPr>
+                <w:lang w:val="es-NI"/>
+              </w:rPr>
+              <w:t>Título del proyecto</w:t>
+            </w:r>
+          </w:p>
+        </w:tc>
+        <w:tc>
+          <w:tcPr>
+            <w:tcW w:w="6158" w:type="dxa"/>
+          </w:tcPr>
+          <w:p>
+            <w:pPr>
+              <w:rPr>
+                <w:lang w:val="es-NI"/>
+              </w:rPr>
+            </w:pPr>
+          </w:p>
+        </w:tc>
+      </w:tr>
+      <w:tr>
+        <w:tc>
+          <w:tcPr>
+            <w:tcW w:w="2622" w:type="dxa"/>
+          </w:tcPr>
+          <w:p>
+            <w:pPr>
+              <w:rPr>
+                <w:lang w:val="es-NI"/>
+              </w:rPr>
+            </w:pPr>
+            <w:r>
+              <w:rPr>
+                <w:lang w:val="es-NI"/>
+              </w:rPr>
+              <w:t>Tipo de Sistema</w:t>
+            </w:r>
+          </w:p>
+        </w:tc>
+        <w:tc>
+          <w:tcPr>
+            <w:tcW w:w="6158" w:type="dxa"/>
+          </w:tcPr>
+          <w:p>
+            <w:pPr>
+              <w:rPr>
+                <w:lang w:val="es-NI"/>
+              </w:rPr>
+            </w:pPr>
+          </w:p>
+        </w:tc>
+      </w:tr>
+      <w:tr>
+        <w:tc>
+          <w:tcPr>
+            <w:tcW w:w="2622" w:type="dxa"/>
+          </w:tcPr>
+          <w:p>
+            <w:pPr>
+              <w:rPr>
+                <w:lang w:val="es-NI"/>
+              </w:rPr>
+            </w:pPr>
+            <w:r>
+              <w:rPr>
+                <w:lang w:val="es-NI"/>
+              </w:rPr>
+              <w:t>Breve descripción (máximo 150 palabras)</w:t>
+            </w:r>
+          </w:p>
+        </w:tc>
+        <w:tc>
+          <w:tcPr>
+            <w:tcW w:w="6158" w:type="dxa"/>
+          </w:tcPr>
+          <w:p>
+            <w:pPr>
+              <w:rPr>
+                <w:lang w:val="es-NI"/>
+              </w:rPr>
+            </w:pPr>
+          </w:p>
+        </w:tc>
+      </w:tr>
+    </w:tbl>
+    <w:p>
+      <w:pPr>
+        <w:rPr>
+          <w:lang w:val="es-NI"/>
+        </w:rPr>
+      </w:pPr>
+    </w:p>
+    <w:p>
+      <w:pPr>
+        <w:pStyle w:val="Ttulo2"/>
+        <w:numPr>
+          <w:ilvl w:val="0"/>
+          <w:numId w:val="2"/>
+        </w:numPr>
+        <w:ind w:left="720"/>
+        <w:rPr>
+          <w:lang w:val="es-NI"/>
+        </w:rPr>
+      </w:pPr>
+      <w:r>
+        <w:rPr>
+          <w:lang w:val="es-NI"/>
+        </w:rPr>
+        <w:t>Definición del problema</w:t>
+      </w:r>
+    </w:p>
+    <w:tbl>
+      <w:tblPr>
+        <w:tblStyle w:val="Tablaconcuadrcula"/>
+        <w:tblW w:w="0" w:type="auto"/>
+        <w:tblInd w:w="38" w:type="dxa"/>
+        <w:tblLook w:val="04A0" w:firstRow="1" w:lastRow="0" w:firstColumn="1" w:lastColumn="0" w:noHBand="0" w:noVBand="1"/>
+      </w:tblPr>
+      <w:tblGrid>
+        <w:gridCol w:w="2622"/>
+        <w:gridCol w:w="6158"/>
+      </w:tblGrid>
+      <w:tr>
+        <w:tc>
+          <w:tcPr>
+            <w:tcW w:w="2622" w:type="dxa"/>
+          </w:tcPr>
+          <w:p>
+            <w:pPr>
+              <w:rPr>
+                <w:lang w:val="es-NI"/>
+              </w:rPr>
+            </w:pPr>
+            <w:r>
+              <w:rPr>
+                <w:lang w:val="es-NI"/>
+              </w:rPr>
+              <w:t>Situación problemática</w:t>
+            </w:r>
+          </w:p>
+        </w:tc>
+        <w:tc>
+          <w:tcPr>
+            <w:tcW w:w="6158" w:type="dxa"/>
+          </w:tcPr>
+          <w:p>
+            <w:pPr>
+              <w:rPr>
+                <w:lang w:val="es-NI"/>
+              </w:rPr>
+            </w:pPr>
+          </w:p>
+        </w:tc>
+      </w:tr>
+      <w:tr>
+        <w:tc>
+          <w:tcPr>
+            <w:tcW w:w="2622" w:type="dxa"/>
+          </w:tcPr>
+          <w:p>
+            <w:pPr>
+              <w:rPr>
+                <w:lang w:val="es-NI"/>
+              </w:rPr>
+            </w:pPr>
+            <w:r>
+              <w:rPr>
+                <w:lang w:val="es-NI"/>
+              </w:rPr>
+              <w:t>Justificación</w:t>
+            </w:r>
+          </w:p>
+        </w:tc>
+        <w:tc>
+          <w:tcPr>
+            <w:tcW w:w="6158" w:type="dxa"/>
+          </w:tcPr>
+          <w:p>
+            <w:pPr>
+              <w:rPr>
+                <w:lang w:val="es-NI"/>
+              </w:rPr>
+            </w:pPr>
+          </w:p>
+        </w:tc>
+      </w:tr>
+      <w:tr>
+        <w:tc>
+          <w:tcPr>
+            <w:tcW w:w="2622" w:type="dxa"/>
+          </w:tcPr>
+          <w:p>
+            <w:pPr>
+              <w:rPr>
+                <w:lang w:val="es-NI"/>
+              </w:rPr>
+            </w:pPr>
+            <w:r>
+              <w:rPr>
+                <w:lang w:val="es-NI"/>
+              </w:rPr>
+              <w:t>Objetivo General</w:t>
+            </w:r>
+          </w:p>
+        </w:tc>
+        <w:tc>
+          <w:tcPr>
+            <w:tcW w:w="6158" w:type="dxa"/>
+          </w:tcPr>
+          <w:p>
+            <w:pPr>
+              <w:rPr>
+                <w:lang w:val="es-NI"/>
+              </w:rPr>
+            </w:pPr>
+          </w:p>
+        </w:tc>
+      </w:tr>
+      <w:tr>
+        <w:tc>
+          <w:tcPr>
+            <w:tcW w:w="2622" w:type="dxa"/>
+          </w:tcPr>
+          <w:p>
+            <w:pPr>
+              <w:rPr>
+                <w:lang w:val="es-NI"/>
+              </w:rPr>
+            </w:pPr>
+            <w:r>
+              <w:rPr>
+                <w:lang w:val="es-NI"/>
+              </w:rPr>
+              <w:t>Objetivos Específicos (mínimo 3)</w:t>
+            </w:r>
+          </w:p>
+        </w:tc>
+        <w:tc>
+          <w:tcPr>
+            <w:tcW w:w="6158" w:type="dxa"/>
+          </w:tcPr>
+          <w:p>
+            <w:pPr>
+              <w:rPr>
+                <w:lang w:val="es-NI"/>
+              </w:rPr>
+            </w:pPr>
+          </w:p>
+        </w:tc>
+      </w:tr>
+    </w:tbl>
+    <w:p>
+      <w:pPr>
+        <w:rPr>
+          <w:lang w:val="es-NI"/>
+        </w:rPr>
+      </w:pPr>
+    </w:p>
+    <w:p>
+      <w:pPr>
+        <w:pStyle w:val="Ttulo2"/>
+        <w:numPr>
+          <w:ilvl w:val="0"/>
+          <w:numId w:val="2"/>
+        </w:numPr>
+        <w:ind w:left="720"/>
+        <w:rPr>
+          <w:lang w:val="es-NI"/>
+        </w:rPr>
+      </w:pPr>
+      <w:r>
+        <w:rPr>
+          <w:lang w:val="es-NI"/>
+        </w:rPr>
+        <w:t>Alcance del sistema</w:t>
+      </w:r>
+    </w:p>
+    <w:p>
+      <w:pPr>
+        <w:rPr>
+          <w:lang w:val="es-NI"/>
+        </w:rPr>
+      </w:pPr>
+    </w:p>
+    <w:p>
+      <w:pPr>
+        <w:rPr>
+          <w:lang w:val="es-NI"/>
+        </w:rPr>
+      </w:pPr>
+    </w:p>
+    <w:p>
+      <w:pPr>
+        <w:pStyle w:val="Ttulo2"/>
+        <w:numPr>
+          <w:ilvl w:val="0"/>
+          <w:numId w:val="2"/>
+        </w:numPr>
+        <w:ind w:left="720"/>
+        <w:rPr>
+          <w:lang w:val="es-NI"/>
+        </w:rPr>
+      </w:pPr>
+      <w:r>
+        <w:rPr>
+          <w:lang w:val="es-NI"/>
+        </w:rPr>
+        <w:t>Actores y usuarios del sistema</w:t>
+      </w:r>
+    </w:p>
+    <w:tbl>
+      <w:tblPr>
+        <w:tblW w:w="0" w:type="auto"/>
+        <w:tblLook w:val="04A0" w:firstRow="1" w:lastRow="0" w:firstColumn="1" w:lastColumn="0" w:noHBand="0" w:noVBand="1"/>
+      </w:tblPr>
+      <w:tblGrid>
+        <w:gridCol w:w="4320"/>
+        <w:gridCol w:w="4320"/>
+      </w:tblGrid>
+      <w:tr>
+        <w:tc>
+          <w:tcPr>
+            <w:tcW w:w="4320" w:type="dxa"/>
+          </w:tcPr>
+          <w:p>
+            <w:r>
+              <w:t>Actor / Usuario</w:t>
+            </w:r>
+          </w:p>
+        </w:tc>
+        <w:tc>
+          <w:tcPr>
+            <w:tcW w:w="4320" w:type="dxa"/>
+          </w:tcPr>
+          <w:p>
+            <w:pPr>
+              <w:rPr>
+                <w:lang w:val="es-NI"/>
+              </w:rPr>
+            </w:pPr>
+            <w:r>
+              <w:rPr>
+                <w:lang w:val="es-NI"/>
+              </w:rPr>
+              <w:t>Descripción / Rol en el sistema</w:t>
+            </w:r>
+          </w:p>
+        </w:tc>
+      </w:tr>
+      <w:tr>
+        <w:tc>
+          <w:tcPr>
+            <w:tcW w:w="4320" w:type="dxa"/>
+          </w:tcPr>
+          <w:p>
+            <w:r>
+              <w:t>Ejemplo: Administrador</w:t>
+            </w:r>
+          </w:p>
+        </w:tc>
+        <w:tc>
+          <w:tcPr>
+            <w:tcW w:w="4320" w:type="dxa"/>
+          </w:tcPr>
+          <w:p>
+            <w:pPr>
+              <w:rPr>
+                <w:lang w:val="es-NI"/>
+              </w:rPr>
+            </w:pPr>
+            <w:r>
+              <w:rPr>
+                <w:lang w:val="es-NI"/>
+              </w:rPr>
+              <w:t>Gestiona los datos principales y usuarios del sistema</w:t>
+            </w:r>
+          </w:p>
+        </w:tc>
+      </w:tr>
+    </w:tbl>
+    <w:p>
+      <w:pPr>
+        <w:pStyle w:val="Ttulo2"/>
+        <w:numPr>
+          <w:ilvl w:val="0"/>
+          <w:numId w:val="2"/>
+        </w:numPr>
+        <w:ind w:left="720"/>
+        <w:rPr>
+          <w:lang w:val="es-NI"/>
+        </w:rPr>
+      </w:pPr>
+      <w:r>
+        <w:rPr>
+          <w:lang w:val="es-NI"/>
+        </w:rPr>
+        <w:t>Requerimientos funcionales y no funcionales</w:t>
+      </w:r>
+    </w:p>
+    <w:p>
+      <w:pPr>
+        <w:pStyle w:val="Ttulo3"/>
+        <w:rPr>
+          <w:lang w:val="es-NI"/>
+        </w:rPr>
+      </w:pPr>
+      <w:r>
+        <w:rPr>
+          <w:lang w:val="es-NI"/>
+        </w:rPr>
+        <w:t>Requerimientos funcionales:</w:t>
+      </w:r>
+    </w:p>
+    <w:p>
+      <w:pPr>
+        <w:rPr>
+          <w:lang w:val="es-NI"/>
+        </w:rPr>
+      </w:pPr>
+    </w:p>
+    <w:p>
+      <w:pPr>
+        <w:pStyle w:val="Ttulo3"/>
+        <w:rPr>
+          <w:lang w:val="es-NI"/>
+        </w:rPr>
+      </w:pPr>
+      <w:r>
+        <w:rPr>
+          <w:lang w:val="es-NI"/>
+        </w:rPr>
+        <w:lastRenderedPageBreak/>
+        <w:t>Requerimientos no funcionales:</w:t>
+      </w:r>
+    </w:p>
+    <w:p>
+      <w:pPr>
+        <w:rPr>
+          <w:lang w:val="es-NI"/>
+        </w:rPr>
+      </w:pPr>
+    </w:p>
+    <w:p>
+      <w:pPr>
+        <w:rPr>
+          <w:lang w:val="es-NI"/>
+        </w:rPr>
+      </w:pPr>
+    </w:p>
+    <w:p>
+      <w:pPr>
+        <w:pStyle w:val="Ttulo2"/>
+        <w:numPr>
+          <w:ilvl w:val="0"/>
+          <w:numId w:val="2"/>
+        </w:numPr>
+        <w:ind w:left="720"/>
+        <w:rPr>
+          <w:lang w:val="es-NI"/>
+        </w:rPr>
+      </w:pPr>
+      <w:r>
+        <w:rPr>
+          <w:lang w:val="es-NI"/>
+        </w:rPr>
+        <w:t>Modelo inicial del dominio</w:t>
+      </w:r>
+    </w:p>
+    <w:p>
+      <w:pPr>
+        <w:rPr>
+          <w:lang w:val="es-NI"/>
+        </w:rPr>
+      </w:pPr>
+      <w:r>
+        <w:rPr>
+          <w:lang w:val="es-NI"/>
+        </w:rPr>
+        <w:t>Adjunte o dibuje el diagrama preliminar de clases.</w:t>
+      </w:r>
+    </w:p>
+    <w:p>
+      <w:pPr>
+        <w:rPr>
+          <w:lang w:val="es-NI"/>
+        </w:rPr>
+      </w:pPr>
+    </w:p>
+    <w:p>
+      <w:pPr>
+        <w:pStyle w:val="Ttulo2"/>
+        <w:numPr>
+          <w:ilvl w:val="0"/>
+          <w:numId w:val="2"/>
+        </w:numPr>
+        <w:ind w:left="720"/>
+        <w:rPr>
+          <w:lang w:val="es-NI"/>
+        </w:rPr>
+      </w:pPr>
+      <w:r>
+        <w:rPr>
+          <w:lang w:val="es-NI"/>
+        </w:rPr>
+        <w:t xml:space="preserve">URL </w:t>
+      </w:r>
+      <w:r>
+        <w:rPr>
+          <w:lang w:val="es-NI"/>
+        </w:rPr>
+        <w:t>del repositorio</w:t>
+      </w:r>
     </w:p>
     <w:p/>
+    <w:p/>
+    <w:p>
+      <w:pPr>
+        <w:pStyle w:val="Ttulo2"/>
+        <w:numPr>
+          <w:ilvl w:val="0"/>
+          <w:numId w:val="2"/>
+        </w:numPr>
+        <w:ind w:left="720"/>
+        <w:rPr>
+          <w:lang w:val="es-NI"/>
+        </w:rPr>
+      </w:pPr>
+      <w:r>
+        <w:rPr>
+          <w:lang w:val="es-NI"/>
+        </w:rPr>
+        <w:t>Cronograma estimado de desarrollo</w:t>
+      </w:r>
+    </w:p>
+    <w:tbl>
+      <w:tblPr>
+        <w:tblStyle w:val="Tablaconcuadrcula"/>
+        <w:tblW w:w="0" w:type="auto"/>
+        <w:tblLook w:val="04A0" w:firstRow="1" w:lastRow="0" w:firstColumn="1" w:lastColumn="0" w:noHBand="0" w:noVBand="1"/>
+      </w:tblPr>
+      <w:tblGrid>
+        <w:gridCol w:w="2235"/>
+        <w:gridCol w:w="4536"/>
+        <w:gridCol w:w="1869"/>
+      </w:tblGrid>
+      <w:tr>
+        <w:tc>
+          <w:tcPr>
+            <w:tcW w:w="2235" w:type="dxa"/>
+            <w:shd w:val="clear" w:color="auto" w:fill="0099A8"/>
+          </w:tcPr>
+          <w:p>
+            <w:pPr>
+              <w:jc w:val="center"/>
+              <w:rPr>
+                <w:color w:val="FFFFFF" w:themeColor="background1"/>
+              </w:rPr>
+            </w:pPr>
+            <w:r>
+              <w:rPr>
+                <w:color w:val="FFFFFF" w:themeColor="background1"/>
+              </w:rPr>
+              <w:t>Etapa</w:t>
+            </w:r>
+          </w:p>
+        </w:tc>
+        <w:tc>
+          <w:tcPr>
+            <w:tcW w:w="4536" w:type="dxa"/>
+            <w:shd w:val="clear" w:color="auto" w:fill="0099A8"/>
+          </w:tcPr>
+          <w:p>
+            <w:pPr>
+              <w:jc w:val="center"/>
+              <w:rPr>
+                <w:color w:val="FFFFFF" w:themeColor="background1"/>
+              </w:rPr>
+            </w:pPr>
+            <w:r>
+              <w:rPr>
+                <w:color w:val="FFFFFF" w:themeColor="background1"/>
+              </w:rPr>
+              <w:t>Actividad</w:t>
+            </w:r>
+          </w:p>
+        </w:tc>
+        <w:tc>
+          <w:tcPr>
+            <w:tcW w:w="1869" w:type="dxa"/>
+            <w:shd w:val="clear" w:color="auto" w:fill="0099A8"/>
+          </w:tcPr>
+          <w:p>
+            <w:pPr>
+              <w:jc w:val="center"/>
+              <w:rPr>
+                <w:color w:val="FFFFFF" w:themeColor="background1"/>
+              </w:rPr>
+            </w:pPr>
+            <w:r>
+              <w:rPr>
+                <w:color w:val="FFFFFF" w:themeColor="background1"/>
+              </w:rPr>
+              <w:t>Semana #</w:t>
+            </w:r>
+          </w:p>
+        </w:tc>
+      </w:tr>
+      <w:tr>
+        <w:tc>
+          <w:tcPr>
+            <w:tcW w:w="2235" w:type="dxa"/>
+          </w:tcPr>
+          <w:p>
+            <w:r>
+              <w:t>Análisis</w:t>
+            </w:r>
+          </w:p>
+        </w:tc>
+        <w:tc>
+          <w:tcPr>
+            <w:tcW w:w="4536" w:type="dxa"/>
+          </w:tcPr>
+          <w:p>
+            <w:pPr>
+              <w:rPr>
+                <w:lang w:val="es-NI"/>
+              </w:rPr>
+            </w:pPr>
+            <w:r>
+              <w:rPr>
+                <w:lang w:val="es-NI"/>
+              </w:rPr>
+              <w:t>Definición de requerimientos y modelo de clases</w:t>
+            </w:r>
+          </w:p>
+        </w:tc>
+        <w:tc>
+          <w:tcPr>
+            <w:tcW w:w="1869" w:type="dxa"/>
+          </w:tcPr>
+          <w:p>
+            <w:pPr>
+              <w:jc w:val="center"/>
+            </w:pPr>
+            <w:r>
+              <w:t>11</w:t>
+            </w:r>
+          </w:p>
+        </w:tc>
+      </w:tr>
+      <w:tr>
+        <w:tc>
+          <w:tcPr>
+            <w:tcW w:w="2235" w:type="dxa"/>
+          </w:tcPr>
+          <w:p>
+            <w:r>
+              <w:t>Diseño</w:t>
+            </w:r>
+          </w:p>
+        </w:tc>
+        <w:tc>
+          <w:tcPr>
+            <w:tcW w:w="4536" w:type="dxa"/>
+          </w:tcPr>
+          <w:p>
+            <w:pPr>
+              <w:rPr>
+                <w:lang w:val="es-NI"/>
+              </w:rPr>
+            </w:pPr>
+            <w:r>
+              <w:rPr>
+                <w:lang w:val="es-NI"/>
+              </w:rPr>
+              <w:t xml:space="preserve">Estructura de entidades y vistas en </w:t>
+            </w:r>
+            <w:proofErr w:type="spellStart"/>
+            <w:r>
+              <w:rPr>
+                <w:lang w:val="es-NI"/>
+              </w:rPr>
+              <w:t>OpenXava</w:t>
+            </w:r>
+            <w:proofErr w:type="spellEnd"/>
+          </w:p>
+        </w:tc>
+        <w:tc>
+          <w:tcPr>
+            <w:tcW w:w="1869" w:type="dxa"/>
+          </w:tcPr>
+          <w:p>
+            <w:pPr>
+              <w:jc w:val="center"/>
+            </w:pPr>
+            <w:r>
+              <w:t>12</w:t>
+            </w:r>
+          </w:p>
+        </w:tc>
+      </w:tr>
+      <w:tr>
+        <w:tc>
+          <w:tcPr>
+            <w:tcW w:w="2235" w:type="dxa"/>
+          </w:tcPr>
+          <w:p>
+            <w:r>
+              <w:t>Desarrollo</w:t>
+            </w:r>
+          </w:p>
+        </w:tc>
+        <w:tc>
+          <w:tcPr>
+            <w:tcW w:w="4536" w:type="dxa"/>
+          </w:tcPr>
+          <w:p>
+            <w:r>
+              <w:t>Implementación de módulos CRUD</w:t>
+            </w:r>
+          </w:p>
+        </w:tc>
+        <w:tc>
+          <w:tcPr>
+            <w:tcW w:w="1869" w:type="dxa"/>
+          </w:tcPr>
+          <w:p>
+            <w:pPr>
+              <w:jc w:val="center"/>
+            </w:pPr>
+            <w:r>
+              <w:t>13, 14</w:t>
+            </w:r>
+          </w:p>
+        </w:tc>
+      </w:tr>
+      <w:tr>
+        <w:tc>
+          <w:tcPr>
+            <w:tcW w:w="2235" w:type="dxa"/>
+          </w:tcPr>
+          <w:p>
+            <w:r>
+              <w:t>Pruebas</w:t>
+            </w:r>
+          </w:p>
+        </w:tc>
+        <w:tc>
+          <w:tcPr>
+            <w:tcW w:w="4536" w:type="dxa"/>
+          </w:tcPr>
+          <w:p>
+            <w:pPr>
+              <w:rPr>
+                <w:lang w:val="es-NI"/>
+              </w:rPr>
+            </w:pPr>
+            <w:r>
+              <w:rPr>
+                <w:lang w:val="es-NI"/>
+              </w:rPr>
+              <w:t>Validación y corrección de errores</w:t>
+            </w:r>
+          </w:p>
+        </w:tc>
+        <w:tc>
+          <w:tcPr>
+            <w:tcW w:w="1869" w:type="dxa"/>
+          </w:tcPr>
+          <w:p>
+            <w:pPr>
+              <w:jc w:val="center"/>
+            </w:pPr>
+            <w:r>
+              <w:t>15</w:t>
+            </w:r>
+          </w:p>
+        </w:tc>
+      </w:tr>
+      <w:tr>
+        <w:tc>
+          <w:tcPr>
+            <w:tcW w:w="2235" w:type="dxa"/>
+          </w:tcPr>
+          <w:p>
+            <w:r>
+              <w:t>Presentación</w:t>
+            </w:r>
+          </w:p>
+        </w:tc>
+        <w:tc>
+          <w:tcPr>
+            <w:tcW w:w="4536" w:type="dxa"/>
+          </w:tcPr>
+          <w:p>
+            <w:r>
+              <w:t>Exposición final y documentación</w:t>
+            </w:r>
+          </w:p>
+        </w:tc>
+        <w:tc>
+          <w:tcPr>
+            <w:tcW w:w="1869" w:type="dxa"/>
+          </w:tcPr>
+          <w:p>
+            <w:pPr>
+              <w:jc w:val="center"/>
+            </w:pPr>
+            <w:r>
+              <w:t>16</w:t>
+            </w:r>
+          </w:p>
+        </w:tc>
+      </w:tr>
+    </w:tbl>
+    <w:p>
+      <w:pPr>
+        <w:pStyle w:val="Ttulo2"/>
+        <w:numPr>
+          <w:ilvl w:val="0"/>
+          <w:numId w:val="2"/>
+        </w:numPr>
+        <w:ind w:left="720"/>
+        <w:rPr>
+          <w:lang w:val="es-NI"/>
+        </w:rPr>
+      </w:pPr>
+      <w:r>
+        <w:rPr>
+          <w:lang w:val="es-NI"/>
+        </w:rPr>
+        <w:t>Recursos necesarios</w:t>
+      </w:r>
+    </w:p>
+    <w:p>
+      <w:pPr>
+        <w:rPr>
+          <w:lang w:val="es-NI"/>
+        </w:rPr>
+      </w:pPr>
+      <w:r>
+        <w:rPr>
+          <w:lang w:val="es-NI"/>
+        </w:rPr>
+        <w:t xml:space="preserve">Indique herramientas, </w:t>
+      </w:r>
+      <w:proofErr w:type="spellStart"/>
+      <w:r>
+        <w:rPr>
+          <w:lang w:val="es-NI"/>
+        </w:rPr>
+        <w:t>frameworks</w:t>
+      </w:r>
+      <w:proofErr w:type="spellEnd"/>
+      <w:r>
+        <w:rPr>
+          <w:lang w:val="es-NI"/>
+        </w:rPr>
+        <w:t xml:space="preserve"> o librerías adicionales.</w:t>
+      </w:r>
+    </w:p>
+    <w:p>
+      <w:pPr>
+        <w:rPr>
+          <w:lang w:val="es-NI"/>
+        </w:rPr>
+      </w:pPr>
+    </w:p>
     <w:sectPr>
       <w:pgSz w:w="12240" w:h="15840"/>
       <w:pgMar w:top="1440" w:right="1440" w:bottom="1440" w:left="1440" w:header="720" w:footer="720" w:gutter="0"/>
@@ -981,6 +2240,92 @@
 <file path=word/numbering.xml><?xml version="1.0" encoding="utf-8"?>
 <w:numbering xmlns:wpc="http://schemas.microsoft.com/office/word/2010/wordprocessingCanvas" xmlns:cx="http://schemas.microsoft.com/office/drawing/2014/chartex" xmlns:cx1="http://schemas.microsoft.com/office/drawing/2015/9/8/chartex" xmlns:cx2="http://schemas.microsoft.com/office/drawing/2015/10/21/chartex" xmlns:cx3="http://schemas.microsoft.com/office/drawing/2016/5/9/chartex" xmlns:cx4="http://schemas.microsoft.com/office/drawing/2016/5/10/chartex" xmlns:cx5="http://schemas.microsoft.com/office/drawing/2016/5/11/chartex" xmlns:cx6="http://schemas.microsoft.com/office/drawing/2016/5/12/chartex" xmlns:cx7="http://schemas.microsoft.com/office/drawing/2016/5/13/chartex" xmlns:cx8="http://schemas.microsoft.com/office/drawing/2016/5/14/chartex" xmlns:mc="http://schemas.openxmlformats.org/markup-compatibility/2006" xmlns:aink="http://schemas.microsoft.com/office/drawing/2016/ink" xmlns:am3d="http://schemas.microsoft.com/office/drawing/2017/model3d" xmlns:o="urn:schemas-microsoft-com:office:office" xmlns:oel="http://schemas.microsoft.com/office/2019/extlst" xmlns:r="http://schemas.openxmlformats.org/officeDocument/2006/relationships" xmlns:m="http://schemas.openxmlformats.org/officeDocument/2006/math" xmlns:v="urn:schemas-microsoft-com:vml" xmlns:wp14="http://schemas.microsoft.com/office/word/2010/wordprocessingDrawing" xmlns:wp="http://schemas.openxmlformats.org/drawingml/2006/wordprocessingDrawing" xmlns:w10="urn:schemas-microsoft-com:office:word" xmlns:w="http://schemas.openxmlformats.org/wordprocessingml/2006/main" xmlns:w14="http://schemas.microsoft.com/office/word/2010/wordml" xmlns:w15="http://schemas.microsoft.com/office/word/2012/wordml" xmlns:w16cex="http://schemas.microsoft.com/office/word/2018/wordml/cex" xmlns:w16cid="http://schemas.microsoft.com/office/word/2016/wordml/cid" xmlns:w16="http://schemas.microsoft.com/office/word/2018/wordml" xmlns:w16du="http://schemas.microsoft.com/office/word/2023/wordml/word16du" xmlns:w16sdtdh="http://schemas.microsoft.com/office/word/2020/wordml/sdtdatahash" xmlns:w16sdtfl="http://schemas.microsoft.com/office/word/2024/wordml/sdtformatlock" xmlns:w16se="http://schemas.microsoft.com/office/word/2015/wordml/symex" xmlns:wpg="http://schemas.microsoft.com/office/word/2010/wordprocessingGroup" xmlns:wpi="http://schemas.microsoft.com/office/word/2010/wordprocessingInk" xmlns:wne="http://schemas.microsoft.com/office/word/2006/wordml" xmlns:wps="http://schemas.microsoft.com/office/word/2010/wordprocessingShape" mc:Ignorable="w14 w15 w16se w16cid w16 w16cex w16sdtdh w16sdtfl w16du wp14">
   <w:abstractNum w:abstractNumId="0" w15:restartNumberingAfterBreak="0">
+    <w:nsid w:val="0C8E42DD"/>
+    <w:multiLevelType w:val="hybridMultilevel"/>
+    <w:tmpl w:val="93F81640"/>
+    <w:lvl w:ilvl="0" w:tplc="4C0A000F">
+      <w:start w:val="1"/>
+      <w:numFmt w:val="decimal"/>
+      <w:lvlText w:val="%1."/>
+      <w:lvlJc w:val="left"/>
+      <w:pPr>
+        <w:ind w:left="360" w:hanging="360"/>
+      </w:pPr>
+    </w:lvl>
+    <w:lvl w:ilvl="1" w:tplc="4C0A0019" w:tentative="1">
+      <w:start w:val="1"/>
+      <w:numFmt w:val="lowerLetter"/>
+      <w:lvlText w:val="%2."/>
+      <w:lvlJc w:val="left"/>
+      <w:pPr>
+        <w:ind w:left="1080" w:hanging="360"/>
+      </w:pPr>
+    </w:lvl>
+    <w:lvl w:ilvl="2" w:tplc="4C0A001B" w:tentative="1">
+      <w:start w:val="1"/>
+      <w:numFmt w:val="lowerRoman"/>
+      <w:lvlText w:val="%3."/>
+      <w:lvlJc w:val="right"/>
+      <w:pPr>
+        <w:ind w:left="1800" w:hanging="180"/>
+      </w:pPr>
+    </w:lvl>
+    <w:lvl w:ilvl="3" w:tplc="4C0A000F" w:tentative="1">
+      <w:start w:val="1"/>
+      <w:numFmt w:val="decimal"/>
+      <w:lvlText w:val="%4."/>
+      <w:lvlJc w:val="left"/>
+      <w:pPr>
+        <w:ind w:left="2520" w:hanging="360"/>
+      </w:pPr>
+    </w:lvl>
+    <w:lvl w:ilvl="4" w:tplc="4C0A0019" w:tentative="1">
+      <w:start w:val="1"/>
+      <w:numFmt w:val="lowerLetter"/>
+      <w:lvlText w:val="%5."/>
+      <w:lvlJc w:val="left"/>
+      <w:pPr>
+        <w:ind w:left="3240" w:hanging="360"/>
+      </w:pPr>
+    </w:lvl>
+    <w:lvl w:ilvl="5" w:tplc="4C0A001B" w:tentative="1">
+      <w:start w:val="1"/>
+      <w:numFmt w:val="lowerRoman"/>
+      <w:lvlText w:val="%6."/>
+      <w:lvlJc w:val="right"/>
+      <w:pPr>
+        <w:ind w:left="3960" w:hanging="180"/>
+      </w:pPr>
+    </w:lvl>
+    <w:lvl w:ilvl="6" w:tplc="4C0A000F" w:tentative="1">
+      <w:start w:val="1"/>
+      <w:numFmt w:val="decimal"/>
+      <w:lvlText w:val="%7."/>
+      <w:lvlJc w:val="left"/>
+      <w:pPr>
+        <w:ind w:left="4680" w:hanging="360"/>
+      </w:pPr>
+    </w:lvl>
+    <w:lvl w:ilvl="7" w:tplc="4C0A0019" w:tentative="1">
+      <w:start w:val="1"/>
+      <w:numFmt w:val="lowerLetter"/>
+      <w:lvlText w:val="%8."/>
+      <w:lvlJc w:val="left"/>
+      <w:pPr>
+        <w:ind w:left="5400" w:hanging="360"/>
+      </w:pPr>
+    </w:lvl>
+    <w:lvl w:ilvl="8" w:tplc="4C0A001B" w:tentative="1">
+      <w:start w:val="1"/>
+      <w:numFmt w:val="lowerRoman"/>
+      <w:lvlText w:val="%9."/>
+      <w:lvlJc w:val="right"/>
+      <w:pPr>
+        <w:ind w:left="6120" w:hanging="180"/>
+      </w:pPr>
+    </w:lvl>
+  </w:abstractNum>
+  <w:abstractNum w:abstractNumId="1" w15:restartNumberingAfterBreak="0">
     <w:nsid w:val="51630837"/>
     <w:multiLevelType w:val="multilevel"/>
     <w:tmpl w:val="8DE4F3A0"/>
@@ -1094,6 +2439,9 @@
     </w:lvl>
   </w:abstractNum>
   <w:num w:numId="1" w16cid:durableId="1605647398">
+    <w:abstractNumId w:val="1"/>
+  </w:num>
+  <w:num w:numId="2" w16cid:durableId="370346147">
     <w:abstractNumId w:val="0"/>
   </w:num>
 </w:numbering>
@@ -1273,7 +2621,7 @@
     <w:lsdException w:name="Table Web 2" w:semiHidden="1" w:unhideWhenUsed="1"/>
     <w:lsdException w:name="Table Web 3" w:semiHidden="1" w:unhideWhenUsed="1"/>
     <w:lsdException w:name="Balloon Text" w:semiHidden="1" w:unhideWhenUsed="1"/>
-    <w:lsdException w:name="Table Grid" w:uiPriority="39"/>
+    <w:lsdException w:name="Table Grid" w:uiPriority="59"/>
     <w:lsdException w:name="Table Theme" w:semiHidden="1" w:unhideWhenUsed="1"/>
     <w:lsdException w:name="Placeholder Text" w:semiHidden="1"/>
     <w:lsdException w:name="No Spacing" w:uiPriority="1" w:qFormat="1"/>
@@ -2041,6 +3389,32 @@
       <w14:ligatures w14:val="none"/>
     </w:rPr>
   </w:style>
+  <w:style w:type="table" w:styleId="Tablaconcuadrcula">
+    <w:name w:val="Table Grid"/>
+    <w:basedOn w:val="Tablanormal"/>
+    <w:uiPriority w:val="59"/>
+    <w:rsid w:val="00BC321D"/>
+    <w:pPr>
+      <w:spacing w:after="0" w:line="240" w:lineRule="auto"/>
+    </w:pPr>
+    <w:rPr>
+      <w:rFonts w:eastAsiaTheme="minorEastAsia"/>
+      <w:kern w:val="0"/>
+      <w:sz w:val="22"/>
+      <w:szCs w:val="22"/>
+      <w14:ligatures w14:val="none"/>
+    </w:rPr>
+    <w:tblPr>
+      <w:tblBorders>
+        <w:top w:val="single" w:sz="4" w:space="0" w:color="auto"/>
+        <w:left w:val="single" w:sz="4" w:space="0" w:color="auto"/>
+        <w:bottom w:val="single" w:sz="4" w:space="0" w:color="auto"/>
+        <w:right w:val="single" w:sz="4" w:space="0" w:color="auto"/>
+        <w:insideH w:val="single" w:sz="4" w:space="0" w:color="auto"/>
+        <w:insideV w:val="single" w:sz="4" w:space="0" w:color="auto"/>
+      </w:tblBorders>
+    </w:tblPr>
+  </w:style>
 </w:styles>
 </file>
 

</xml_diff>